<commit_message>
Updated RPS March 25
</commit_message>
<xml_diff>
--- a/Stages/USPSA/Matches/RPS 3_25/Stage5.docx
+++ b/Stages/USPSA/Matches/RPS 3_25/Stage5.docx
@@ -174,10 +174,7 @@
               <w:t xml:space="preserve"> </w:t>
             </w:r>
             <w:r>
-              <w:t>Behind table</w:t>
-            </w:r>
-            <w:r>
-              <w:t>, palms flat on table.</w:t>
+              <w:t>Both feet on the Shooting Sports Innovations Xs.</w:t>
             </w:r>
           </w:p>
           <w:p>
@@ -189,44 +186,25 @@
                 <w:b/>
                 <w:bCs/>
               </w:rPr>
-              <w:t>Firearm</w:t>
-            </w:r>
-            <w:r>
-              <w:t>:</w:t>
-            </w:r>
-            <w:r>
-              <w:t xml:space="preserve"> </w:t>
-            </w:r>
-            <w:r>
-              <w:t>Unloaded and unpropped on table, trigger guard over mark</w:t>
+              <w:t xml:space="preserve">Handgun: </w:t>
+            </w:r>
+            <w:r>
+              <w:t>Loaded and holstered</w:t>
             </w:r>
           </w:p>
           <w:p>
             <w:pPr>
               <w:spacing w:before="40" w:line="259" w:lineRule="auto"/>
             </w:pPr>
-            <w:proofErr w:type="gramStart"/>
             <w:r>
               <w:rPr>
                 <w:b/>
                 <w:bCs/>
               </w:rPr>
-              <w:t>First</w:t>
-            </w:r>
-            <w:proofErr w:type="gramEnd"/>
-            <w:r>
-              <w:rPr>
-                <w:b/>
-                <w:bCs/>
-              </w:rPr>
-              <w:t xml:space="preserve"> mag</w:t>
-            </w:r>
-            <w:r>
-              <w:rPr>
-                <w:b/>
-                <w:bCs/>
-              </w:rPr>
-              <w:t xml:space="preserve"> to be used must be placed on the table prior to the start signal.</w:t>
+              <w:t xml:space="preserve">PCC: </w:t>
+            </w:r>
+            <w:r>
+              <w:t>Loaded, stock touching belt.</w:t>
             </w:r>
           </w:p>
         </w:tc>
@@ -312,7 +290,7 @@
               <w:t>2</w:t>
             </w:r>
             <w:r>
-              <w:t>0</w:t>
+              <w:t>8</w:t>
             </w:r>
             <w:r>
               <w:t xml:space="preserve"> rounds.</w:t>
@@ -330,15 +308,7 @@
                 <w:b/>
                 <w:bCs/>
               </w:rPr>
-              <w:t>TARGETS</w:t>
-            </w:r>
-            <w:proofErr w:type="gramStart"/>
-            <w:r>
-              <w:rPr>
-                <w:b/>
-                <w:bCs/>
-              </w:rPr>
-              <w:t>:</w:t>
+              <w:t>TARGETS:</w:t>
             </w:r>
             <w:r>
               <w:tab/>
@@ -347,9 +317,8 @@
               <w:t xml:space="preserve"> </w:t>
             </w:r>
             <w:r>
-              <w:t>8</w:t>
-            </w:r>
-            <w:proofErr w:type="gramEnd"/>
+              <w:t>13</w:t>
+            </w:r>
             <w:r>
               <w:t xml:space="preserve"> </w:t>
             </w:r>
@@ -357,7 +326,13 @@
               <w:t>cardboard targets</w:t>
             </w:r>
             <w:r>
-              <w:t>, 4 steel targets</w:t>
+              <w:t xml:space="preserve">, </w:t>
+            </w:r>
+            <w:r>
+              <w:t>2</w:t>
+            </w:r>
+            <w:r>
+              <w:t xml:space="preserve"> steel targets</w:t>
             </w:r>
           </w:p>
           <w:p>
@@ -372,15 +347,7 @@
                 <w:b/>
                 <w:bCs/>
               </w:rPr>
-              <w:t>SCORED HITS</w:t>
-            </w:r>
-            <w:proofErr w:type="gramStart"/>
-            <w:r>
-              <w:rPr>
-                <w:b/>
-                <w:bCs/>
-              </w:rPr>
-              <w:t xml:space="preserve">: </w:t>
+              <w:t xml:space="preserve">SCORED HITS: </w:t>
             </w:r>
             <w:r>
               <w:rPr>
@@ -389,11 +356,7 @@
               <w:tab/>
             </w:r>
             <w:r>
-              <w:t>2</w:t>
-            </w:r>
-            <w:proofErr w:type="gramEnd"/>
-            <w:r>
-              <w:t xml:space="preserve"> Best hits per </w:t>
+              <w:t xml:space="preserve">2 Best hits per </w:t>
             </w:r>
             <w:r>
               <w:t>carboard</w:t>
@@ -420,23 +383,11 @@
                 <w:b/>
                 <w:bCs/>
               </w:rPr>
-              <w:t>START-STOP</w:t>
-            </w:r>
-            <w:proofErr w:type="gramStart"/>
-            <w:r>
-              <w:rPr>
-                <w:b/>
-                <w:bCs/>
-              </w:rPr>
-              <w:t xml:space="preserve">: </w:t>
+              <w:t xml:space="preserve">START-STOP: </w:t>
             </w:r>
             <w:r>
               <w:tab/>
-              <w:t>Audible</w:t>
-            </w:r>
-            <w:proofErr w:type="gramEnd"/>
-            <w:r>
-              <w:t xml:space="preserve"> - Last shot</w:t>
+              <w:t>Audible - Last shot</w:t>
             </w:r>
           </w:p>
           <w:p>
@@ -452,15 +403,7 @@
                 <w:b/>
                 <w:bCs/>
               </w:rPr>
-              <w:t>PENALTIES</w:t>
-            </w:r>
-            <w:proofErr w:type="gramStart"/>
-            <w:r>
-              <w:rPr>
-                <w:b/>
-                <w:bCs/>
-              </w:rPr>
-              <w:t>:</w:t>
+              <w:t>PENALTIES:</w:t>
             </w:r>
             <w:r>
               <w:tab/>
@@ -469,11 +412,7 @@
               <w:t xml:space="preserve"> </w:t>
             </w:r>
             <w:r>
-              <w:t>Per</w:t>
-            </w:r>
-            <w:proofErr w:type="gramEnd"/>
-            <w:r>
-              <w:t xml:space="preserve"> USPSA </w:t>
+              <w:t xml:space="preserve">Per USPSA </w:t>
             </w:r>
             <w:r>
               <w:t xml:space="preserve">Competition </w:t>
@@ -491,14 +430,11 @@
         <w:jc w:val="center"/>
       </w:pPr>
       <w:r>
-        <w:rPr>
-          <w:noProof/>
-        </w:rPr>
         <w:drawing>
-          <wp:inline distT="0" distB="0" distL="0" distR="0" wp14:anchorId="3CDCF9E8" wp14:editId="040D449A">
-            <wp:extent cx="6400800" cy="4506595"/>
-            <wp:effectExtent l="0" t="0" r="0" b="8255"/>
-            <wp:docPr id="644093267" name="Picture 1" descr="A drawing of a line of a fence&#10;&#10;AI-generated content may be incorrect."/>
+          <wp:inline distT="0" distB="0" distL="0" distR="0" wp14:anchorId="3FE8F329" wp14:editId="25508244">
+            <wp:extent cx="6400800" cy="4564380"/>
+            <wp:effectExtent l="0" t="0" r="0" b="7620"/>
+            <wp:docPr id="2075861987" name="Picture 1" descr="A drawing of a horse jumping course&#10;&#10;AI-generated content may be incorrect."/>
             <wp:cNvGraphicFramePr>
               <a:graphicFrameLocks xmlns:a="http://schemas.openxmlformats.org/drawingml/2006/main" noChangeAspect="1"/>
             </wp:cNvGraphicFramePr>
@@ -506,7 +442,7 @@
               <a:graphicData uri="http://schemas.openxmlformats.org/drawingml/2006/picture">
                 <pic:pic xmlns:pic="http://schemas.openxmlformats.org/drawingml/2006/picture">
                   <pic:nvPicPr>
-                    <pic:cNvPr id="644093267" name="Picture 1" descr="A drawing of a line of a fence&#10;&#10;AI-generated content may be incorrect."/>
+                    <pic:cNvPr id="2075861987" name="Picture 1" descr="A drawing of a horse jumping course&#10;&#10;AI-generated content may be incorrect."/>
                     <pic:cNvPicPr/>
                   </pic:nvPicPr>
                   <pic:blipFill>
@@ -518,7 +454,7 @@
                   <pic:spPr>
                     <a:xfrm>
                       <a:off x="0" y="0"/>
-                      <a:ext cx="6400800" cy="4506595"/>
+                      <a:ext cx="6400800" cy="4564380"/>
                     </a:xfrm>
                     <a:prstGeom prst="rect">
                       <a:avLst/>
@@ -631,34 +567,37 @@
         <w:t>2</w:t>
       </w:r>
       <w:r>
+        <w:t>8</w:t>
+      </w:r>
+      <w:r>
+        <w:t xml:space="preserve">-round, </w:t>
+      </w:r>
+      <w:r>
+        <w:t>1</w:t>
+      </w:r>
+      <w:r>
+        <w:t>4</w:t>
+      </w:r>
+      <w:r>
         <w:t>0</w:t>
       </w:r>
       <w:r>
-        <w:t xml:space="preserve">-round, </w:t>
-      </w:r>
-      <w:r>
-        <w:t>1</w:t>
-      </w:r>
-      <w:r>
-        <w:t>0</w:t>
-      </w:r>
-      <w:r>
-        <w:t>0</w:t>
-      </w:r>
-      <w:r>
         <w:t xml:space="preserve"> point, </w:t>
       </w:r>
       <w:r>
         <w:t xml:space="preserve">Comstock </w:t>
       </w:r>
       <w:r>
-        <w:t>Medium</w:t>
-      </w:r>
-      <w:r>
-        <w:t xml:space="preserve"> Course. There are </w:t>
-      </w:r>
-      <w:r>
-        <w:t>8 c</w:t>
+        <w:t xml:space="preserve">Long </w:t>
+      </w:r>
+      <w:r>
+        <w:t xml:space="preserve">Course. There are </w:t>
+      </w:r>
+      <w:r>
+        <w:t>13</w:t>
+      </w:r>
+      <w:r>
+        <w:t xml:space="preserve"> c</w:t>
       </w:r>
       <w:r>
         <w:t>ar</w:t>
@@ -673,7 +612,13 @@
         <w:t>targets</w:t>
       </w:r>
       <w:r>
-        <w:t xml:space="preserve"> and 4 steel targets</w:t>
+        <w:t xml:space="preserve"> and </w:t>
+      </w:r>
+      <w:r>
+        <w:t>2</w:t>
+      </w:r>
+      <w:r>
+        <w:t xml:space="preserve"> steel targets</w:t>
       </w:r>
       <w:r>
         <w:t>. T</w:t>
@@ -728,65 +673,37 @@
         <w:t xml:space="preserve"> </w:t>
       </w:r>
       <w:r>
-        <w:t>Behind table, palms flat on table.</w:t>
-      </w:r>
-    </w:p>
-    <w:p>
-      <w:pPr>
-        <w:spacing w:before="40" w:line="259" w:lineRule="auto"/>
-      </w:pPr>
-      <w:r>
-        <w:rPr>
-          <w:b/>
-          <w:bCs/>
-        </w:rPr>
-        <w:t>Firearm</w:t>
-      </w:r>
-      <w:r>
-        <w:t>:</w:t>
-      </w:r>
-      <w:r>
-        <w:t xml:space="preserve"> </w:t>
-      </w:r>
-      <w:r>
-        <w:t>Unl</w:t>
-      </w:r>
-      <w:r>
-        <w:t>oaded</w:t>
-      </w:r>
-      <w:r>
-        <w:t xml:space="preserve"> and unpropped on table</w:t>
-      </w:r>
-      <w:r>
-        <w:t>, trigger guard over mark</w:t>
-      </w:r>
-      <w:r>
-        <w:t>.</w:t>
-      </w:r>
-    </w:p>
-    <w:p>
-      <w:pPr>
-        <w:spacing w:before="40" w:line="259" w:lineRule="auto"/>
-        <w:rPr>
-          <w:b/>
-          <w:bCs/>
-        </w:rPr>
-      </w:pPr>
-      <w:proofErr w:type="gramStart"/>
-      <w:r>
-        <w:rPr>
-          <w:b/>
-          <w:bCs/>
-        </w:rPr>
-        <w:t>First</w:t>
-      </w:r>
-      <w:proofErr w:type="gramEnd"/>
-      <w:r>
-        <w:rPr>
-          <w:b/>
-          <w:bCs/>
-        </w:rPr>
-        <w:t xml:space="preserve"> mag to be used must be placed on the table prior to the start signal.</w:t>
+        <w:t>Both feet on the Shooting Sports Innovations Xs</w:t>
+      </w:r>
+    </w:p>
+    <w:p>
+      <w:pPr>
+        <w:spacing w:before="40" w:line="259" w:lineRule="auto"/>
+      </w:pPr>
+      <w:r>
+        <w:rPr>
+          <w:b/>
+          <w:bCs/>
+        </w:rPr>
+        <w:t xml:space="preserve">Handgun: </w:t>
+      </w:r>
+      <w:r>
+        <w:t>Loaded and holstered.</w:t>
+      </w:r>
+    </w:p>
+    <w:p>
+      <w:pPr>
+        <w:spacing w:before="40" w:line="259" w:lineRule="auto"/>
+      </w:pPr>
+      <w:r>
+        <w:rPr>
+          <w:b/>
+          <w:bCs/>
+        </w:rPr>
+        <w:t xml:space="preserve">PCC: </w:t>
+      </w:r>
+      <w:r>
+        <w:t>Loaded with stock touching belt.</w:t>
       </w:r>
     </w:p>
     <w:p>
@@ -930,10 +847,7 @@
         <w:spacing w:before="40" w:line="259" w:lineRule="auto"/>
       </w:pPr>
       <w:r>
-        <w:t>1</w:t>
-      </w:r>
-      <w:r>
-        <w:t>0</w:t>
+        <w:t>8</w:t>
       </w:r>
       <w:r>
         <w:t xml:space="preserve"> </w:t>
@@ -947,7 +861,7 @@
         <w:spacing w:before="40" w:line="259" w:lineRule="auto"/>
       </w:pPr>
       <w:r>
-        <w:t>4</w:t>
+        <w:t>2</w:t>
       </w:r>
       <w:r>
         <w:t xml:space="preserve"> Double Wall Stand</w:t>
@@ -978,18 +892,15 @@
         <w:spacing w:before="40" w:line="259" w:lineRule="auto"/>
       </w:pPr>
       <w:r>
-        <w:t>3</w:t>
-      </w:r>
-      <w:r>
-        <w:t xml:space="preserve"> Half Walls</w:t>
-      </w:r>
-    </w:p>
-    <w:p>
-      <w:pPr>
-        <w:spacing w:before="40" w:line="259" w:lineRule="auto"/>
-      </w:pPr>
-      <w:r>
-        <w:t>6</w:t>
+        <w:t>1 Ported Wall</w:t>
+      </w:r>
+    </w:p>
+    <w:p>
+      <w:pPr>
+        <w:spacing w:before="40" w:line="259" w:lineRule="auto"/>
+      </w:pPr>
+      <w:r>
+        <w:t>13</w:t>
       </w:r>
       <w:r>
         <w:t xml:space="preserve"> Target stands</w:t>
@@ -1000,31 +911,34 @@
         <w:spacing w:before="40" w:line="259" w:lineRule="auto"/>
       </w:pPr>
       <w:r>
-        <w:t xml:space="preserve">2 </w:t>
-      </w:r>
-      <w:proofErr w:type="gramStart"/>
-      <w:r>
-        <w:t>45 degree</w:t>
-      </w:r>
-      <w:proofErr w:type="gramEnd"/>
-      <w:r>
-        <w:t xml:space="preserve"> target stands</w:t>
-      </w:r>
-    </w:p>
-    <w:p>
-      <w:pPr>
-        <w:spacing w:before="40" w:line="259" w:lineRule="auto"/>
-      </w:pPr>
-      <w:r>
-        <w:t>16 target sticks</w:t>
-      </w:r>
-    </w:p>
-    <w:p>
-      <w:pPr>
-        <w:spacing w:before="40" w:line="259" w:lineRule="auto"/>
-      </w:pPr>
-      <w:r>
-        <w:t>1 Table</w:t>
+        <w:t>2</w:t>
+      </w:r>
+      <w:r>
+        <w:t>6 target sticks</w:t>
+      </w:r>
+    </w:p>
+    <w:p>
+      <w:pPr>
+        <w:spacing w:before="40" w:line="259" w:lineRule="auto"/>
+      </w:pPr>
+      <w:r>
+        <w:t>2 Mini Poppers</w:t>
+      </w:r>
+    </w:p>
+    <w:p>
+      <w:pPr>
+        <w:spacing w:before="40" w:line="259" w:lineRule="auto"/>
+      </w:pPr>
+      <w:r>
+        <w:t>2 Popper bases</w:t>
+      </w:r>
+    </w:p>
+    <w:p>
+      <w:pPr>
+        <w:spacing w:before="40" w:line="259" w:lineRule="auto"/>
+      </w:pPr>
+      <w:r>
+        <w:t>1 Shooting Sports Innovations Xs</w:t>
       </w:r>
     </w:p>
     <w:p>

</xml_diff>